<commit_message>
Pridane informacie k spustenie Login uprava
</commit_message>
<xml_diff>
--- a/info_servisna_knizka.docx
+++ b/info_servisna_knizka.docx
@@ -21,49 +21,8 @@
       <w:r>
         <w:fldChar w:fldCharType="end"/>
       </w:r>
-    </w:p>
-    <w:p>
-      <w:proofErr w:type="spellStart"/>
-      <w:r>
-        <w:t>Prihlasovanie</w:t>
-      </w:r>
-      <w:proofErr w:type="spellEnd"/>
-      <w:r>
-        <w:t xml:space="preserve"> do </w:t>
-      </w:r>
-      <w:proofErr w:type="spellStart"/>
-      <w:r>
-        <w:t>postgres</w:t>
-      </w:r>
-      <w:proofErr w:type="spellEnd"/>
-      <w:r>
-        <w:t xml:space="preserve"> </w:t>
-      </w:r>
-      <w:proofErr w:type="spellStart"/>
-      <w:r>
-        <w:t>t</w:t>
-      </w:r>
-      <w:r>
-        <w:t>r</w:t>
-      </w:r>
-      <w:r>
-        <w:t>eba</w:t>
-      </w:r>
-      <w:proofErr w:type="spellEnd"/>
-      <w:r>
-        <w:t xml:space="preserve"> </w:t>
-      </w:r>
-      <w:proofErr w:type="spellStart"/>
-      <w:r>
-        <w:t>zap</w:t>
-      </w:r>
-      <w:r>
-        <w:t>ísat</w:t>
-      </w:r>
-      <w:proofErr w:type="spellEnd"/>
-      <w:r>
-        <w:t xml:space="preserve"> </w:t>
-      </w:r>
+      <w:bookmarkStart w:id="0" w:name="_GoBack"/>
+      <w:bookmarkEnd w:id="0"/>
     </w:p>
     <w:p>
       <w:pPr>
@@ -259,15 +218,7 @@
         <w:rPr>
           <w:lang w:val="sk-SK"/>
         </w:rPr>
-        <w:t>resou</w:t>
-      </w:r>
-      <w:bookmarkStart w:id="0" w:name="_GoBack"/>
-      <w:bookmarkEnd w:id="0"/>
-      <w:r>
-        <w:rPr>
-          <w:lang w:val="sk-SK"/>
-        </w:rPr>
-        <w:t>rces</w:t>
+        <w:t>resources</w:t>
       </w:r>
       <w:proofErr w:type="spellEnd"/>
       <w:r>

</xml_diff>